<commit_message>
fixed page numbers, authorship note ordering
</commit_message>
<xml_diff>
--- a/manuscript/preprint/preprint.docx
+++ b/manuscript/preprint/preprint.docx
@@ -362,8 +362,8 @@
           <w:rFonts w:ascii="CMU Serif Roman" w:hAnsi="CMU Serif Roman"/>
         </w:rPr>
       </w:pPr>
-      <w:bookmarkStart w:id="0" w:name="_30j0zll" w:colFirst="0" w:colLast="0"/>
-      <w:bookmarkEnd w:id="0"/>
+      <w:bookmarkStart w:id="1" w:name="_30j0zll" w:colFirst="0" w:colLast="0"/>
+      <w:bookmarkEnd w:id="1"/>
       <w:r>
         <w:rPr>
           <w:rFonts w:ascii="CMU Serif Roman" w:hAnsi="CMU Serif Roman"/>
@@ -543,8 +543,8 @@
           <w:rFonts w:ascii="CMU Serif Roman" w:hAnsi="CMU Serif Roman"/>
         </w:rPr>
       </w:pPr>
-      <w:bookmarkStart w:id="1" w:name="_1fob9te" w:colFirst="0" w:colLast="0"/>
-      <w:bookmarkEnd w:id="1"/>
+      <w:bookmarkStart w:id="2" w:name="_1fob9te" w:colFirst="0" w:colLast="0"/>
+      <w:bookmarkEnd w:id="2"/>
       <w:r>
         <w:rPr>
           <w:rFonts w:ascii="CMU Serif Roman" w:hAnsi="CMU Serif Roman"/>
@@ -595,8 +595,8 @@
           <w:rFonts w:ascii="CMU Serif Roman" w:hAnsi="CMU Serif Roman"/>
         </w:rPr>
       </w:pPr>
-      <w:bookmarkStart w:id="2" w:name="_3znysh7" w:colFirst="0" w:colLast="0"/>
-      <w:bookmarkEnd w:id="2"/>
+      <w:bookmarkStart w:id="3" w:name="_3znysh7" w:colFirst="0" w:colLast="0"/>
+      <w:bookmarkEnd w:id="3"/>
       <w:r>
         <w:rPr>
           <w:rFonts w:ascii="CMU Serif Roman" w:hAnsi="CMU Serif Roman"/>
@@ -781,8 +781,8 @@
           <w:rFonts w:ascii="CMU Serif Roman" w:hAnsi="CMU Serif Roman"/>
         </w:rPr>
       </w:pPr>
-      <w:bookmarkStart w:id="3" w:name="_2et92p0" w:colFirst="0" w:colLast="0"/>
-      <w:bookmarkEnd w:id="3"/>
+      <w:bookmarkStart w:id="4" w:name="_2et92p0" w:colFirst="0" w:colLast="0"/>
+      <w:bookmarkEnd w:id="4"/>
       <w:r>
         <w:rPr>
           <w:rFonts w:ascii="CMU Serif Roman" w:hAnsi="CMU Serif Roman"/>
@@ -1110,8 +1110,8 @@
           <w:rFonts w:ascii="CMU Serif Roman" w:hAnsi="CMU Serif Roman"/>
         </w:rPr>
       </w:pPr>
-      <w:bookmarkStart w:id="4" w:name="_tyjcwt" w:colFirst="0" w:colLast="0"/>
-      <w:bookmarkEnd w:id="4"/>
+      <w:bookmarkStart w:id="5" w:name="_tyjcwt" w:colFirst="0" w:colLast="0"/>
+      <w:bookmarkEnd w:id="5"/>
       <w:r>
         <w:rPr>
           <w:rFonts w:ascii="CMU Serif Roman" w:hAnsi="CMU Serif Roman"/>
@@ -1336,8 +1336,8 @@
           <w:rFonts w:ascii="CMU Serif Roman" w:hAnsi="CMU Serif Roman"/>
         </w:rPr>
       </w:pPr>
-      <w:bookmarkStart w:id="5" w:name="_3dy6vkm" w:colFirst="0" w:colLast="0"/>
-      <w:bookmarkEnd w:id="5"/>
+      <w:bookmarkStart w:id="6" w:name="_3dy6vkm" w:colFirst="0" w:colLast="0"/>
+      <w:bookmarkEnd w:id="6"/>
       <w:r>
         <w:rPr>
           <w:rFonts w:ascii="CMU Serif Roman" w:hAnsi="CMU Serif Roman"/>
@@ -1378,8 +1378,8 @@
           <w:rFonts w:ascii="CMU Serif Roman" w:hAnsi="CMU Serif Roman"/>
         </w:rPr>
       </w:pPr>
-      <w:bookmarkStart w:id="6" w:name="_1t3h5sf" w:colFirst="0" w:colLast="0"/>
-      <w:bookmarkEnd w:id="6"/>
+      <w:bookmarkStart w:id="7" w:name="_1t3h5sf" w:colFirst="0" w:colLast="0"/>
+      <w:bookmarkEnd w:id="7"/>
       <w:r>
         <w:rPr>
           <w:rFonts w:ascii="CMU Serif Roman" w:hAnsi="CMU Serif Roman"/>
@@ -1593,8 +1593,8 @@
           <w:rFonts w:ascii="CMU Serif Roman" w:hAnsi="CMU Serif Roman"/>
         </w:rPr>
       </w:pPr>
-      <w:bookmarkStart w:id="7" w:name="_4d34og8" w:colFirst="0" w:colLast="0"/>
-      <w:bookmarkEnd w:id="7"/>
+      <w:bookmarkStart w:id="8" w:name="_4d34og8" w:colFirst="0" w:colLast="0"/>
+      <w:bookmarkEnd w:id="8"/>
       <w:r>
         <w:rPr>
           <w:rFonts w:ascii="CMU Serif Roman" w:hAnsi="CMU Serif Roman"/>
@@ -2353,8 +2353,8 @@
           <w:rFonts w:ascii="CMU Serif Roman" w:hAnsi="CMU Serif Roman"/>
         </w:rPr>
       </w:pPr>
-      <w:bookmarkStart w:id="8" w:name="_2s8eyo1" w:colFirst="0" w:colLast="0"/>
-      <w:bookmarkEnd w:id="8"/>
+      <w:bookmarkStart w:id="9" w:name="_2s8eyo1" w:colFirst="0" w:colLast="0"/>
+      <w:bookmarkEnd w:id="9"/>
       <w:r>
         <w:rPr>
           <w:rFonts w:ascii="CMU Serif Roman" w:hAnsi="CMU Serif Roman"/>
@@ -2407,8 +2407,8 @@
           <w:rFonts w:ascii="CMU Serif Roman" w:hAnsi="CMU Serif Roman"/>
         </w:rPr>
       </w:pPr>
-      <w:bookmarkStart w:id="9" w:name="_17dp8vu" w:colFirst="0" w:colLast="0"/>
-      <w:bookmarkEnd w:id="9"/>
+      <w:bookmarkStart w:id="10" w:name="_17dp8vu" w:colFirst="0" w:colLast="0"/>
+      <w:bookmarkEnd w:id="10"/>
       <w:r>
         <w:rPr>
           <w:rFonts w:ascii="CMU Serif Roman" w:hAnsi="CMU Serif Roman"/>
@@ -2472,8 +2472,8 @@
           <w:rFonts w:ascii="CMU Serif Roman" w:hAnsi="CMU Serif Roman"/>
         </w:rPr>
       </w:pPr>
-      <w:bookmarkStart w:id="10" w:name="_3rdcrjn" w:colFirst="0" w:colLast="0"/>
-      <w:bookmarkEnd w:id="10"/>
+      <w:bookmarkStart w:id="11" w:name="_3rdcrjn" w:colFirst="0" w:colLast="0"/>
+      <w:bookmarkEnd w:id="11"/>
       <w:r>
         <w:rPr>
           <w:rFonts w:ascii="CMU Serif Roman" w:hAnsi="CMU Serif Roman"/>
@@ -2667,8 +2667,8 @@
           <w:rFonts w:ascii="CMU Serif Roman" w:hAnsi="CMU Serif Roman"/>
         </w:rPr>
       </w:pPr>
-      <w:bookmarkStart w:id="11" w:name="_26in1rg" w:colFirst="0" w:colLast="0"/>
-      <w:bookmarkEnd w:id="11"/>
+      <w:bookmarkStart w:id="12" w:name="_26in1rg" w:colFirst="0" w:colLast="0"/>
+      <w:bookmarkEnd w:id="12"/>
       <w:r>
         <w:rPr>
           <w:rFonts w:ascii="CMU Serif Roman" w:hAnsi="CMU Serif Roman"/>
@@ -3274,8 +3274,8 @@
           <w:rFonts w:ascii="CMU Serif Roman" w:hAnsi="CMU Serif Roman"/>
         </w:rPr>
       </w:pPr>
-      <w:bookmarkStart w:id="12" w:name="_lnxbz9" w:colFirst="0" w:colLast="0"/>
-      <w:bookmarkEnd w:id="12"/>
+      <w:bookmarkStart w:id="13" w:name="_lnxbz9" w:colFirst="0" w:colLast="0"/>
+      <w:bookmarkEnd w:id="13"/>
       <w:r>
         <w:rPr>
           <w:rFonts w:ascii="CMU Serif Roman" w:hAnsi="CMU Serif Roman"/>
@@ -3385,8 +3385,8 @@
           <w:rFonts w:ascii="CMU Serif Roman" w:hAnsi="CMU Serif Roman"/>
         </w:rPr>
       </w:pPr>
-      <w:bookmarkStart w:id="13" w:name="_35nkun2" w:colFirst="0" w:colLast="0"/>
-      <w:bookmarkEnd w:id="13"/>
+      <w:bookmarkStart w:id="14" w:name="_35nkun2" w:colFirst="0" w:colLast="0"/>
+      <w:bookmarkEnd w:id="14"/>
       <w:r>
         <w:rPr>
           <w:rFonts w:ascii="CMU Serif Roman" w:hAnsi="CMU Serif Roman"/>
@@ -3437,8 +3437,8 @@
           <w:rFonts w:ascii="CMU Serif Roman" w:hAnsi="CMU Serif Roman"/>
         </w:rPr>
       </w:pPr>
-      <w:bookmarkStart w:id="14" w:name="_1ksv4uv" w:colFirst="0" w:colLast="0"/>
-      <w:bookmarkEnd w:id="14"/>
+      <w:bookmarkStart w:id="15" w:name="_1ksv4uv" w:colFirst="0" w:colLast="0"/>
+      <w:bookmarkEnd w:id="15"/>
       <w:r>
         <w:rPr>
           <w:rFonts w:ascii="CMU Serif Roman" w:hAnsi="CMU Serif Roman"/>
@@ -3600,8 +3600,8 @@
           <w:rFonts w:ascii="CMU Serif Roman" w:hAnsi="CMU Serif Roman"/>
         </w:rPr>
       </w:pPr>
-      <w:bookmarkStart w:id="15" w:name="_44sinio" w:colFirst="0" w:colLast="0"/>
-      <w:bookmarkEnd w:id="15"/>
+      <w:bookmarkStart w:id="16" w:name="_44sinio" w:colFirst="0" w:colLast="0"/>
+      <w:bookmarkEnd w:id="16"/>
       <w:r>
         <w:rPr>
           <w:rFonts w:ascii="CMU Serif Roman" w:hAnsi="CMU Serif Roman"/>
@@ -3897,8 +3897,8 @@
           <w:rFonts w:ascii="CMU Serif Roman" w:hAnsi="CMU Serif Roman"/>
         </w:rPr>
       </w:pPr>
-      <w:bookmarkStart w:id="16" w:name="_2jxsxqh" w:colFirst="0" w:colLast="0"/>
-      <w:bookmarkEnd w:id="16"/>
+      <w:bookmarkStart w:id="17" w:name="_2jxsxqh" w:colFirst="0" w:colLast="0"/>
+      <w:bookmarkEnd w:id="17"/>
       <w:r>
         <w:rPr>
           <w:rFonts w:ascii="CMU Serif Roman" w:hAnsi="CMU Serif Roman"/>
@@ -3946,8 +3946,8 @@
           <w:rFonts w:ascii="CMU Serif Roman" w:hAnsi="CMU Serif Roman"/>
         </w:rPr>
       </w:pPr>
-      <w:bookmarkStart w:id="17" w:name="_z337ya" w:colFirst="0" w:colLast="0"/>
-      <w:bookmarkEnd w:id="17"/>
+      <w:bookmarkStart w:id="18" w:name="_z337ya" w:colFirst="0" w:colLast="0"/>
+      <w:bookmarkEnd w:id="18"/>
       <w:r>
         <w:rPr>
           <w:rFonts w:ascii="CMU Serif Roman" w:hAnsi="CMU Serif Roman"/>
@@ -4094,8 +4094,8 @@
           <w:rFonts w:ascii="CMU Serif Roman" w:hAnsi="CMU Serif Roman"/>
         </w:rPr>
       </w:pPr>
-      <w:bookmarkStart w:id="18" w:name="_3j2qqm3" w:colFirst="0" w:colLast="0"/>
-      <w:bookmarkEnd w:id="18"/>
+      <w:bookmarkStart w:id="19" w:name="_3j2qqm3" w:colFirst="0" w:colLast="0"/>
+      <w:bookmarkEnd w:id="19"/>
       <w:r>
         <w:rPr>
           <w:rFonts w:ascii="CMU Serif Roman" w:hAnsi="CMU Serif Roman"/>
@@ -4243,8 +4243,8 @@
           <w:rFonts w:ascii="CMU Serif Roman" w:hAnsi="CMU Serif Roman"/>
         </w:rPr>
       </w:pPr>
-      <w:bookmarkStart w:id="19" w:name="_1y810tw" w:colFirst="0" w:colLast="0"/>
-      <w:bookmarkEnd w:id="19"/>
+      <w:bookmarkStart w:id="20" w:name="_1y810tw" w:colFirst="0" w:colLast="0"/>
+      <w:bookmarkEnd w:id="20"/>
       <w:r>
         <w:rPr>
           <w:rFonts w:ascii="CMU Serif Roman" w:hAnsi="CMU Serif Roman"/>
@@ -4954,8 +4954,8 @@
           <w:rFonts w:ascii="CMU Serif Roman" w:hAnsi="CMU Serif Roman"/>
         </w:rPr>
       </w:pPr>
-      <w:bookmarkStart w:id="20" w:name="_4i7ojhp" w:colFirst="0" w:colLast="0"/>
-      <w:bookmarkEnd w:id="20"/>
+      <w:bookmarkStart w:id="21" w:name="_4i7ojhp" w:colFirst="0" w:colLast="0"/>
+      <w:bookmarkEnd w:id="21"/>
       <w:r>
         <w:rPr>
           <w:rFonts w:ascii="CMU Serif Roman" w:hAnsi="CMU Serif Roman"/>
@@ -4974,8 +4974,8 @@
           <w:highlight w:val="white"/>
         </w:rPr>
       </w:pPr>
-      <w:bookmarkStart w:id="21" w:name="_2xcytpi" w:colFirst="0" w:colLast="0"/>
-      <w:bookmarkEnd w:id="21"/>
+      <w:bookmarkStart w:id="22" w:name="_2xcytpi" w:colFirst="0" w:colLast="0"/>
+      <w:bookmarkEnd w:id="22"/>
       <w:r>
         <w:rPr>
           <w:rFonts w:ascii="CMU Serif Roman" w:hAnsi="CMU Serif Roman"/>
@@ -4999,8 +4999,8 @@
           <w:rFonts w:ascii="CMU Serif Roman" w:hAnsi="CMU Serif Roman"/>
         </w:rPr>
       </w:pPr>
-      <w:bookmarkStart w:id="22" w:name="_1ci93xb" w:colFirst="0" w:colLast="0"/>
-      <w:bookmarkEnd w:id="22"/>
+      <w:bookmarkStart w:id="23" w:name="_1ci93xb" w:colFirst="0" w:colLast="0"/>
+      <w:bookmarkEnd w:id="23"/>
       <w:r>
         <w:rPr>
           <w:rFonts w:ascii="CMU Serif Roman" w:hAnsi="CMU Serif Roman"/>
@@ -5099,8 +5099,8 @@
           <w:rFonts w:ascii="CMU Serif Roman" w:hAnsi="CMU Serif Roman"/>
         </w:rPr>
       </w:pPr>
-      <w:bookmarkStart w:id="23" w:name="_3whwml4" w:colFirst="0" w:colLast="0"/>
-      <w:bookmarkEnd w:id="23"/>
+      <w:bookmarkStart w:id="24" w:name="_3whwml4" w:colFirst="0" w:colLast="0"/>
+      <w:bookmarkEnd w:id="24"/>
       <w:r>
         <w:rPr>
           <w:rFonts w:ascii="CMU Serif Roman" w:hAnsi="CMU Serif Roman"/>
@@ -5297,8 +5297,8 @@
           <w:rFonts w:ascii="CMU Serif Roman" w:hAnsi="CMU Serif Roman"/>
         </w:rPr>
       </w:pPr>
-      <w:bookmarkStart w:id="24" w:name="_2bn6wsx" w:colFirst="0" w:colLast="0"/>
-      <w:bookmarkEnd w:id="24"/>
+      <w:bookmarkStart w:id="25" w:name="_2bn6wsx" w:colFirst="0" w:colLast="0"/>
+      <w:bookmarkEnd w:id="25"/>
       <w:r>
         <w:rPr>
           <w:rFonts w:ascii="CMU Serif Roman" w:hAnsi="CMU Serif Roman"/>
@@ -5837,8 +5837,8 @@
           <w:rFonts w:ascii="CMU Serif Roman" w:hAnsi="CMU Serif Roman"/>
         </w:rPr>
       </w:pPr>
-      <w:bookmarkStart w:id="25" w:name="_qsh70q" w:colFirst="0" w:colLast="0"/>
-      <w:bookmarkEnd w:id="25"/>
+      <w:bookmarkStart w:id="26" w:name="_qsh70q" w:colFirst="0" w:colLast="0"/>
+      <w:bookmarkEnd w:id="26"/>
       <w:r>
         <w:rPr>
           <w:rFonts w:ascii="CMU Serif Roman" w:hAnsi="CMU Serif Roman"/>
@@ -5879,8 +5879,8 @@
           <w:rFonts w:ascii="CMU Serif Roman" w:hAnsi="CMU Serif Roman"/>
         </w:rPr>
       </w:pPr>
-      <w:bookmarkStart w:id="26" w:name="_3as4poj" w:colFirst="0" w:colLast="0"/>
-      <w:bookmarkEnd w:id="26"/>
+      <w:bookmarkStart w:id="27" w:name="_3as4poj" w:colFirst="0" w:colLast="0"/>
+      <w:bookmarkEnd w:id="27"/>
       <w:r>
         <w:rPr>
           <w:rFonts w:ascii="CMU Serif Roman" w:hAnsi="CMU Serif Roman"/>
@@ -6903,8 +6903,8 @@
           <w:rFonts w:ascii="CMU Serif Roman" w:hAnsi="CMU Serif Roman"/>
         </w:rPr>
       </w:pPr>
-      <w:bookmarkStart w:id="27" w:name="_17a0d0i4zlev" w:colFirst="0" w:colLast="0"/>
-      <w:bookmarkEnd w:id="27"/>
+      <w:bookmarkStart w:id="28" w:name="_17a0d0i4zlev" w:colFirst="0" w:colLast="0"/>
+      <w:bookmarkEnd w:id="28"/>
       <w:r>
         <w:rPr>
           <w:rFonts w:ascii="CMU Serif Roman" w:hAnsi="CMU Serif Roman"/>
@@ -6920,8 +6920,8 @@
           <w:rFonts w:ascii="CMU Serif Roman" w:hAnsi="CMU Serif Roman"/>
         </w:rPr>
       </w:pPr>
-      <w:bookmarkStart w:id="28" w:name="_on4gqxaif0ao" w:colFirst="0" w:colLast="0"/>
-      <w:bookmarkEnd w:id="28"/>
+      <w:bookmarkStart w:id="29" w:name="_on4gqxaif0ao" w:colFirst="0" w:colLast="0"/>
+      <w:bookmarkEnd w:id="29"/>
       <w:r>
         <w:rPr>
           <w:rFonts w:ascii="CMU Serif Roman" w:hAnsi="CMU Serif Roman"/>
@@ -10167,13 +10167,7 @@
         <w:rPr>
           <w:rFonts w:ascii="CMU Serif Roman" w:hAnsi="CMU Serif Roman"/>
         </w:rPr>
-        <w:t>(2), 175–191.</w:t>
-      </w:r>
-      <w:r>
-        <w:rPr>
-          <w:rFonts w:ascii="CMU Serif Roman" w:hAnsi="CMU Serif Roman"/>
-        </w:rPr>
-        <w:t xml:space="preserve"> </w:t>
+        <w:t xml:space="preserve">(2), 175–191. </w:t>
       </w:r>
       <w:hyperlink r:id="rId43" w:history="1">
         <w:r>
@@ -14319,8 +14313,9 @@
       <w:type w:val="continuous"/>
       <w:pgSz w:w="12240" w:h="15840"/>
       <w:pgMar w:top="1440" w:right="1440" w:bottom="1440" w:left="1440" w:header="630" w:footer="720" w:gutter="0"/>
-      <w:pgNumType w:start="2"/>
+      <w:pgNumType w:start="1"/>
       <w:cols w:space="720"/>
+      <w:titlePg/>
     </w:sectPr>
   </w:body>
 </w:document>
@@ -14398,7 +14393,33 @@
           <w:sz w:val="20"/>
           <w:szCs w:val="20"/>
         </w:rPr>
-        <w:t xml:space="preserve"> JC, IH, and SH, Department of Experimental Clinical and Health Psychology, Ghent University. This research was conducted with the support of Grant BOF16/MET_V/002 to Jan De Houwer and Ghent University postdoctoral fellowship 01P05517 to IH. All authors contributed equally to the manuscript. Correspondence concerning this article should be sent to jamie.cummins@ugent.be, ian.hussey@ugent.be, or sean.hughes@ugent.be. </w:t>
+        <w:t xml:space="preserve"> </w:t>
+      </w:r>
+      <w:r>
+        <w:rPr>
+          <w:rFonts w:ascii="CMU Serif Roman" w:hAnsi="CMU Serif Roman"/>
+          <w:sz w:val="20"/>
+          <w:szCs w:val="20"/>
+        </w:rPr>
+        <w:t xml:space="preserve">All authors contributed equally to the manuscript. </w:t>
+      </w:r>
+      <w:r>
+        <w:rPr>
+          <w:rFonts w:ascii="CMU Serif Roman" w:hAnsi="CMU Serif Roman"/>
+          <w:sz w:val="20"/>
+          <w:szCs w:val="20"/>
+        </w:rPr>
+        <w:t>JC, IH, and SH, Department of Experimental Clinical and Health Psychology, Ghent University. This research was conducted with the support of Grant BOF16/MET_V/002 to Jan De Houwer and Ghent University postdoctoral fellowship 01P05517 to IH. Correspondence concerning this article should be sent t</w:t>
+      </w:r>
+      <w:bookmarkStart w:id="0" w:name="_GoBack"/>
+      <w:bookmarkEnd w:id="0"/>
+      <w:r>
+        <w:rPr>
+          <w:rFonts w:ascii="CMU Serif Roman" w:hAnsi="CMU Serif Roman"/>
+          <w:sz w:val="20"/>
+          <w:szCs w:val="20"/>
+        </w:rPr>
+        <w:t xml:space="preserve">o jamie.cummins@ugent.be, ian.hussey@ugent.be, or sean.hughes@ugent.be. </w:t>
       </w:r>
     </w:p>
   </w:footnote>
@@ -14672,75 +14693,76 @@
           <w:sz w:val="20"/>
           <w:szCs w:val="20"/>
         </w:rPr>
-        <w:t xml:space="preserve"> </w:t>
-      </w:r>
-      <w:r>
+        <w:t xml:space="preserve"> For readers who are interested in comparisons between this interaction effect and the main (IA-)AMP effects, comparisons between these are made in the meta analysis section below.</w:t>
+      </w:r>
+    </w:p>
+  </w:footnote>
+  <w:footnote w:id="8">
+    <w:p>
+      <w:pPr>
+        <w:pStyle w:val="normal0"/>
+        <w:spacing w:line="240" w:lineRule="auto"/>
         <w:rPr>
           <w:rFonts w:ascii="CMU Serif Roman" w:hAnsi="CMU Serif Roman"/>
           <w:sz w:val="20"/>
           <w:szCs w:val="20"/>
         </w:rPr>
-        <w:t>For readers who are interested in comparisons between this interaction effect and the main (IA-)AMP effects, comparisons between these are made in the meta analysis section below.</w:t>
-      </w:r>
-    </w:p>
-  </w:footnote>
-  <w:footnote w:id="8">
-    <w:p>
-      <w:pPr>
-        <w:pStyle w:val="normal0"/>
-        <w:spacing w:line="240" w:lineRule="auto"/>
-        <w:rPr>
+      </w:pPr>
+      <w:r>
+        <w:rPr>
+          <w:rStyle w:val="FootnoteReference"/>
           <w:rFonts w:ascii="CMU Serif Roman" w:hAnsi="CMU Serif Roman"/>
           <w:sz w:val="20"/>
           <w:szCs w:val="20"/>
         </w:rPr>
-      </w:pPr>
-      <w:r>
-        <w:rPr>
-          <w:rStyle w:val="FootnoteReference"/>
+        <w:footnoteRef/>
+      </w:r>
+      <w:r>
+        <w:rPr>
           <w:rFonts w:ascii="CMU Serif Roman" w:hAnsi="CMU Serif Roman"/>
           <w:sz w:val="20"/>
           <w:szCs w:val="20"/>
         </w:rPr>
-        <w:footnoteRef/>
-      </w:r>
-      <w:r>
+        <w:t xml:space="preserve"> More participants exist than specified in our pre-registration due to an error in how exclusions were originally implemented in our data processing R script. Data collection was stopped when we believed we had 150 participants, as per the pre-registration. A code review revealed that some participants were erroneously excluded. The final analytic sample therefore includes these participants. </w:t>
+      </w:r>
+    </w:p>
+  </w:footnote>
+  <w:footnote w:id="9">
+    <w:p>
+      <w:pPr>
+        <w:pStyle w:val="normal0"/>
+        <w:spacing w:line="240" w:lineRule="auto"/>
         <w:rPr>
           <w:rFonts w:ascii="CMU Serif Roman" w:hAnsi="CMU Serif Roman"/>
           <w:sz w:val="20"/>
           <w:szCs w:val="20"/>
         </w:rPr>
-        <w:t xml:space="preserve"> </w:t>
-      </w:r>
-      <w:r>
-        <w:rPr>
+      </w:pPr>
+      <w:r>
+        <w:rPr>
+          <w:rStyle w:val="FootnoteReference"/>
           <w:rFonts w:ascii="CMU Serif Roman" w:hAnsi="CMU Serif Roman"/>
           <w:sz w:val="20"/>
           <w:szCs w:val="20"/>
         </w:rPr>
-        <w:t xml:space="preserve">More participants exist than specified in our pre-registration due to an error in how exclusions were originally implemented in our data processing R script. Data collection was stopped when we believed we had 150 participants, as per the pre-registration. A code review revealed that some participants were erroneously excluded. The final analytic sample therefore includes these participants. </w:t>
-      </w:r>
-    </w:p>
-  </w:footnote>
-  <w:footnote w:id="9">
-    <w:p>
-      <w:pPr>
-        <w:pStyle w:val="normal0"/>
-        <w:spacing w:line="240" w:lineRule="auto"/>
+        <w:footnoteRef/>
+      </w:r>
+      <w:r>
         <w:rPr>
           <w:rFonts w:ascii="CMU Serif Roman" w:hAnsi="CMU Serif Roman"/>
           <w:sz w:val="20"/>
           <w:szCs w:val="20"/>
         </w:rPr>
-      </w:pPr>
-      <w:r>
-        <w:rPr>
-          <w:rStyle w:val="FootnoteReference"/>
-          <w:rFonts w:ascii="CMU Serif Roman" w:hAnsi="CMU Serif Roman"/>
+        <w:t xml:space="preserve"> Our pre-registration stated that this hypothesis would be assessed via a paired-samples </w:t>
+      </w:r>
+      <w:r>
+        <w:rPr>
+          <w:rFonts w:ascii="CMU Serif Roman" w:hAnsi="CMU Serif Roman"/>
+          <w:i/>
           <w:sz w:val="20"/>
           <w:szCs w:val="20"/>
         </w:rPr>
-        <w:footnoteRef/>
+        <w:t>t</w:t>
       </w:r>
       <w:r>
         <w:rPr>
@@ -14748,7 +14770,7 @@
           <w:sz w:val="20"/>
           <w:szCs w:val="20"/>
         </w:rPr>
-        <w:t xml:space="preserve"> </w:t>
+        <w:t>-tes</w:t>
       </w:r>
       <w:r>
         <w:rPr>
@@ -14756,24 +14778,24 @@
           <w:sz w:val="20"/>
           <w:szCs w:val="20"/>
         </w:rPr>
-        <w:t xml:space="preserve">Our pre-registration stated that this hypothesis would be assessed via a paired-samples </w:t>
-      </w:r>
-      <w:r>
-        <w:rPr>
-          <w:rFonts w:ascii="CMU Serif Roman" w:hAnsi="CMU Serif Roman"/>
-          <w:i/>
+        <w:t>t (reported in the Supplementary M</w:t>
+      </w:r>
+      <w:r>
+        <w:rPr>
+          <w:rFonts w:ascii="CMU Serif Roman" w:hAnsi="CMU Serif Roman"/>
           <w:sz w:val="20"/>
           <w:szCs w:val="20"/>
         </w:rPr>
-        <w:t>t</w:t>
-      </w:r>
-      <w:r>
-        <w:rPr>
-          <w:rFonts w:ascii="CMU Serif Roman" w:hAnsi="CMU Serif Roman"/>
+        <w:t xml:space="preserve">aterials on OSF). However, we neglected to consider that participants who demonstrated an influence-awareness rate of 100% would therefore have no trials to calculate an IA-AMP effect from for this analysis. Simply excluding these participants would not be appropriate as these participants’ AMP effects are highly relevant to the hypothesis. Instead, we employed a Partial-Overlap </w:t>
+      </w:r>
+      <w:r>
+        <w:rPr>
+          <w:rFonts w:ascii="CMU Serif Roman" w:hAnsi="CMU Serif Roman"/>
+          <w:i/>
           <w:sz w:val="20"/>
           <w:szCs w:val="20"/>
         </w:rPr>
-        <w:t>-tes</w:t>
+        <w:t>t</w:t>
       </w:r>
       <w:r>
         <w:rPr>
@@ -14781,58 +14803,63 @@
           <w:sz w:val="20"/>
           <w:szCs w:val="20"/>
         </w:rPr>
-        <w:t>t (reported in the Supplementary M</w:t>
-      </w:r>
-      <w:r>
-        <w:rPr>
-          <w:rFonts w:ascii="CMU Serif Roman" w:hAnsi="CMU Serif Roman"/>
+        <w:t xml:space="preserve">-test, which can be used in cases where some data is dependent and some is independent (Derrick, Toher &amp; White, 2017). Cohen’s </w:t>
+      </w:r>
+      <w:r>
+        <w:rPr>
+          <w:rFonts w:ascii="CMU Serif Roman" w:hAnsi="CMU Serif Roman"/>
+          <w:i/>
           <w:sz w:val="20"/>
           <w:szCs w:val="20"/>
         </w:rPr>
-        <w:t xml:space="preserve">aterials on OSF). However, we neglected to consider that participants who demonstrated an influence-awareness rate of 100% would therefore have no trials to calculate an IA-AMP effect from for this analysis. Simply excluding these participants would not be appropriate as these participants’ AMP effects are highly relevant to the hypothesis. Instead, we employed a Partial-Overlap </w:t>
-      </w:r>
-      <w:r>
-        <w:rPr>
-          <w:rFonts w:ascii="CMU Serif Roman" w:hAnsi="CMU Serif Roman"/>
-          <w:i/>
+        <w:t>d</w:t>
+      </w:r>
+      <w:r>
+        <w:rPr>
+          <w:rFonts w:ascii="CMU Serif Roman" w:hAnsi="CMU Serif Roman"/>
           <w:sz w:val="20"/>
           <w:szCs w:val="20"/>
         </w:rPr>
-        <w:t>t</w:t>
-      </w:r>
-      <w:r>
-        <w:rPr>
-          <w:rFonts w:ascii="CMU Serif Roman" w:hAnsi="CMU Serif Roman"/>
+        <w:t xml:space="preserve"> values are reported for consistency however, as no partial-overlap version of </w:t>
+      </w:r>
+      <w:r>
+        <w:rPr>
+          <w:rFonts w:ascii="CMU Serif Roman" w:hAnsi="CMU Serif Roman"/>
+          <w:i/>
           <w:sz w:val="20"/>
           <w:szCs w:val="20"/>
         </w:rPr>
-        <w:t xml:space="preserve">-test, which can be used in cases where some data is dependent and some is independent (Derrick, Toher &amp; White, 2017). Cohen’s </w:t>
-      </w:r>
-      <w:r>
-        <w:rPr>
-          <w:rFonts w:ascii="CMU Serif Roman" w:hAnsi="CMU Serif Roman"/>
-          <w:i/>
+        <w:t>d</w:t>
+      </w:r>
+      <w:r>
+        <w:rPr>
+          <w:rFonts w:ascii="CMU Serif Roman" w:hAnsi="CMU Serif Roman"/>
           <w:sz w:val="20"/>
           <w:szCs w:val="20"/>
         </w:rPr>
-        <w:t>d</w:t>
-      </w:r>
-      <w:r>
+        <w:t xml:space="preserve"> exists to our knowledge, these results should be interpreted with caution, and its confidence intervals not be used for decision-making. </w:t>
+      </w:r>
+    </w:p>
+  </w:footnote>
+  <w:footnote w:id="10">
+    <w:p>
+      <w:pPr>
+        <w:pStyle w:val="normal0"/>
+        <w:spacing w:line="240" w:lineRule="auto"/>
         <w:rPr>
           <w:rFonts w:ascii="CMU Serif Roman" w:hAnsi="CMU Serif Roman"/>
           <w:sz w:val="20"/>
           <w:szCs w:val="20"/>
         </w:rPr>
-        <w:t xml:space="preserve"> values are reported for consistency however, as no partial-overlap version of </w:t>
-      </w:r>
-      <w:r>
-        <w:rPr>
-          <w:rFonts w:ascii="CMU Serif Roman" w:hAnsi="CMU Serif Roman"/>
-          <w:i/>
+      </w:pPr>
+      <w:r>
+        <w:rPr>
+          <w:rStyle w:val="FootnoteReference"/>
+          <w:rFonts w:ascii="CMU Serif Roman" w:hAnsi="CMU Serif Roman"/>
           <w:sz w:val="20"/>
           <w:szCs w:val="20"/>
         </w:rPr>
-        <w:t>d</w:t>
+        <w:footnoteRef/>
       </w:r>
       <w:r>
         <w:rPr>
@@ -14840,37 +14867,33 @@
           <w:sz w:val="20"/>
           <w:szCs w:val="20"/>
         </w:rPr>
-        <w:t xml:space="preserve"> exists to our knowledge, these results should be interpreted with caution, and its confidence intervals not be used for decision-making. </w:t>
-      </w:r>
-    </w:p>
-  </w:footnote>
-  <w:footnote w:id="10">
-    <w:p>
-      <w:pPr>
-        <w:pStyle w:val="normal0"/>
-        <w:spacing w:line="240" w:lineRule="auto"/>
-        <w:rPr>
-          <w:rFonts w:ascii="CMU Serif Roman" w:hAnsi="CMU Serif Roman"/>
+        <w:t xml:space="preserve"> Our pre-registration stated that we would compare differences between these conditions via the confidence intervals on the two Cohen’s </w:t>
+      </w:r>
+      <w:r>
+        <w:rPr>
+          <w:rFonts w:ascii="CMU Serif Roman" w:hAnsi="CMU Serif Roman"/>
+          <w:i/>
           <w:sz w:val="20"/>
           <w:szCs w:val="20"/>
         </w:rPr>
-      </w:pPr>
-      <w:r>
-        <w:rPr>
-          <w:rStyle w:val="FootnoteReference"/>
+        <w:t>d</w:t>
+      </w:r>
+      <w:r>
+        <w:rPr>
           <w:rFonts w:ascii="CMU Serif Roman" w:hAnsi="CMU Serif Roman"/>
           <w:sz w:val="20"/>
           <w:szCs w:val="20"/>
         </w:rPr>
-        <w:footnoteRef/>
-      </w:r>
-      <w:r>
-        <w:rPr>
-          <w:rFonts w:ascii="CMU Serif Roman" w:hAnsi="CMU Serif Roman"/>
+        <w:t xml:space="preserve"> estimates. We subsequently discovered a method to produce a </w:t>
+      </w:r>
+      <w:r>
+        <w:rPr>
+          <w:rFonts w:ascii="CMU Serif Roman" w:hAnsi="CMU Serif Roman"/>
+          <w:i/>
           <w:sz w:val="20"/>
           <w:szCs w:val="20"/>
         </w:rPr>
-        <w:t xml:space="preserve"> </w:t>
+        <w:t>p</w:t>
       </w:r>
       <w:r>
         <w:rPr>
@@ -14878,165 +14901,97 @@
           <w:sz w:val="20"/>
           <w:szCs w:val="20"/>
         </w:rPr>
-        <w:t xml:space="preserve">Our pre-registration stated that we would compare differences between these conditions via the confidence intervals on the two Cohen’s </w:t>
-      </w:r>
-      <w:r>
-        <w:rPr>
-          <w:rFonts w:ascii="CMU Serif Roman" w:hAnsi="CMU Serif Roman"/>
-          <w:i/>
+        <w:t xml:space="preserve"> value for this comparison via the metafor package’s heterogeneity test. Both are reported, and results are congruent among them.</w:t>
+      </w:r>
+    </w:p>
+  </w:footnote>
+  <w:footnote w:id="11">
+    <w:p>
+      <w:pPr>
+        <w:pStyle w:val="normal0"/>
+        <w:spacing w:line="240" w:lineRule="auto"/>
+        <w:rPr>
+          <w:rFonts w:ascii="CMU Serif Roman" w:hAnsi="CMU Serif Roman"/>
           <w:sz w:val="20"/>
           <w:szCs w:val="20"/>
         </w:rPr>
-        <w:t>d</w:t>
-      </w:r>
-      <w:r>
-        <w:rPr>
+      </w:pPr>
+      <w:r>
+        <w:rPr>
+          <w:rStyle w:val="FootnoteReference"/>
           <w:rFonts w:ascii="CMU Serif Roman" w:hAnsi="CMU Serif Roman"/>
           <w:sz w:val="20"/>
           <w:szCs w:val="20"/>
         </w:rPr>
-        <w:t xml:space="preserve"> estimates. We subsequently discovered a method to produce a </w:t>
-      </w:r>
-      <w:r>
-        <w:rPr>
-          <w:rFonts w:ascii="CMU Serif Roman" w:hAnsi="CMU Serif Roman"/>
-          <w:i/>
+        <w:footnoteRef/>
+      </w:r>
+      <w:r>
+        <w:rPr>
+          <w:rFonts w:ascii="CMU Serif Roman" w:hAnsi="CMU Serif Roman"/>
           <w:sz w:val="20"/>
           <w:szCs w:val="20"/>
         </w:rPr>
-        <w:t>p</w:t>
-      </w:r>
-      <w:r>
+        <w:t xml:space="preserve"> This scoring method has been employed at both between participant analyses (where AMP effects were first scored using this method) and within participant analyses (if implicitly, as the multilevel models examined moderation of the rating ~ prime type effects).</w:t>
+      </w:r>
+    </w:p>
+  </w:footnote>
+  <w:footnote w:id="12">
+    <w:p>
+      <w:pPr>
+        <w:pStyle w:val="normal0"/>
+        <w:spacing w:line="240" w:lineRule="auto"/>
         <w:rPr>
           <w:rFonts w:ascii="CMU Serif Roman" w:hAnsi="CMU Serif Roman"/>
           <w:sz w:val="20"/>
           <w:szCs w:val="20"/>
         </w:rPr>
-        <w:t xml:space="preserve"> value for this comparison via the metafor package’s heterogeneity test. Both are reported, and results are congruent among them.</w:t>
-      </w:r>
-    </w:p>
-  </w:footnote>
-  <w:footnote w:id="11">
-    <w:p>
-      <w:pPr>
-        <w:pStyle w:val="normal0"/>
-        <w:spacing w:line="240" w:lineRule="auto"/>
-        <w:rPr>
+      </w:pPr>
+      <w:r>
+        <w:rPr>
+          <w:rStyle w:val="FootnoteReference"/>
           <w:rFonts w:ascii="CMU Serif Roman" w:hAnsi="CMU Serif Roman"/>
           <w:sz w:val="20"/>
           <w:szCs w:val="20"/>
         </w:rPr>
-      </w:pPr>
-      <w:r>
-        <w:rPr>
-          <w:rStyle w:val="FootnoteReference"/>
+        <w:footnoteRef/>
+      </w:r>
+      <w:r>
+        <w:rPr>
           <w:rFonts w:ascii="CMU Serif Roman" w:hAnsi="CMU Serif Roman"/>
           <w:sz w:val="20"/>
           <w:szCs w:val="20"/>
         </w:rPr>
-        <w:footnoteRef/>
-      </w:r>
-      <w:r>
+        <w:t xml:space="preserve"> This analysis was not pre-registered: the assumption we test and the method of testing it only occurred to us after data collection.</w:t>
+      </w:r>
+    </w:p>
+  </w:footnote>
+  <w:footnote w:id="13">
+    <w:p>
+      <w:pPr>
+        <w:pStyle w:val="normal0"/>
+        <w:spacing w:line="240" w:lineRule="auto"/>
         <w:rPr>
           <w:rFonts w:ascii="CMU Serif Roman" w:hAnsi="CMU Serif Roman"/>
           <w:sz w:val="20"/>
           <w:szCs w:val="20"/>
         </w:rPr>
-        <w:t xml:space="preserve"> </w:t>
-      </w:r>
-      <w:r>
-        <w:rPr>
+      </w:pPr>
+      <w:r>
+        <w:rPr>
+          <w:rStyle w:val="FootnoteReference"/>
           <w:rFonts w:ascii="CMU Serif Roman" w:hAnsi="CMU Serif Roman"/>
           <w:sz w:val="20"/>
           <w:szCs w:val="20"/>
         </w:rPr>
-        <w:t>This scoring method has been employed at both between participant analyses (where AMP effects were first scored using this method) and within participant analyses (if implicitly, as the multilevel models examined moderation of the rating ~ prime type effects).</w:t>
-      </w:r>
-    </w:p>
-  </w:footnote>
-  <w:footnote w:id="12">
-    <w:p>
-      <w:pPr>
-        <w:pStyle w:val="normal0"/>
-        <w:spacing w:line="240" w:lineRule="auto"/>
+        <w:footnoteRef/>
+      </w:r>
+      <w:r>
         <w:rPr>
           <w:rFonts w:ascii="CMU Serif Roman" w:hAnsi="CMU Serif Roman"/>
           <w:sz w:val="20"/>
           <w:szCs w:val="20"/>
         </w:rPr>
-      </w:pPr>
-      <w:r>
-        <w:rPr>
-          <w:rStyle w:val="FootnoteReference"/>
-          <w:rFonts w:ascii="CMU Serif Roman" w:hAnsi="CMU Serif Roman"/>
-          <w:sz w:val="20"/>
-          <w:szCs w:val="20"/>
-        </w:rPr>
-        <w:footnoteRef/>
-      </w:r>
-      <w:r>
-        <w:rPr>
-          <w:rFonts w:ascii="CMU Serif Roman" w:hAnsi="CMU Serif Roman"/>
-          <w:sz w:val="20"/>
-          <w:szCs w:val="20"/>
-        </w:rPr>
-        <w:t xml:space="preserve"> </w:t>
-      </w:r>
-      <w:r>
-        <w:rPr>
-          <w:rFonts w:ascii="CMU Serif Roman" w:hAnsi="CMU Serif Roman"/>
-          <w:sz w:val="20"/>
-          <w:szCs w:val="20"/>
-        </w:rPr>
-        <w:t>This analysis was</w:t>
-      </w:r>
-      <w:bookmarkStart w:id="29" w:name="_GoBack"/>
-      <w:bookmarkEnd w:id="29"/>
-      <w:r>
-        <w:rPr>
-          <w:rFonts w:ascii="CMU Serif Roman" w:hAnsi="CMU Serif Roman"/>
-          <w:sz w:val="20"/>
-          <w:szCs w:val="20"/>
-        </w:rPr>
-        <w:t xml:space="preserve"> not pre-registered: the assumption we test and the method of testing it only occurred to us after data collection.</w:t>
-      </w:r>
-    </w:p>
-  </w:footnote>
-  <w:footnote w:id="13">
-    <w:p>
-      <w:pPr>
-        <w:pStyle w:val="normal0"/>
-        <w:spacing w:line="240" w:lineRule="auto"/>
-        <w:rPr>
-          <w:rFonts w:ascii="CMU Serif Roman" w:hAnsi="CMU Serif Roman"/>
-          <w:sz w:val="20"/>
-          <w:szCs w:val="20"/>
-        </w:rPr>
-      </w:pPr>
-      <w:r>
-        <w:rPr>
-          <w:rStyle w:val="FootnoteReference"/>
-          <w:rFonts w:ascii="CMU Serif Roman" w:hAnsi="CMU Serif Roman"/>
-          <w:sz w:val="20"/>
-          <w:szCs w:val="20"/>
-        </w:rPr>
-        <w:footnoteRef/>
-      </w:r>
-      <w:r>
-        <w:rPr>
-          <w:rFonts w:ascii="CMU Serif Roman" w:hAnsi="CMU Serif Roman"/>
-          <w:sz w:val="20"/>
-          <w:szCs w:val="20"/>
-        </w:rPr>
-        <w:t xml:space="preserve"> </w:t>
-      </w:r>
-      <w:r>
-        <w:rPr>
-          <w:rFonts w:ascii="CMU Serif Roman" w:hAnsi="CMU Serif Roman"/>
-          <w:sz w:val="20"/>
-          <w:szCs w:val="20"/>
-        </w:rPr>
-        <w:t xml:space="preserve">Using G*Power (Faul, Erdfelder, Buchner, &amp; Lang, 2009): Independent </w:t>
+        <w:t xml:space="preserve"> Using G*Power (Faul, Erdfelder, Buchner, &amp; Lang, 2009): Independent </w:t>
       </w:r>
       <w:r>
         <w:rPr>
@@ -15173,7 +15128,7 @@
         <w:rFonts w:ascii="CMU Serif Roman" w:hAnsi="CMU Serif Roman"/>
         <w:noProof/>
       </w:rPr>
-      <w:t>3</w:t>
+      <w:t>2</w:t>
     </w:r>
     <w:r>
       <w:rPr>

</xml_diff>